<commit_message>
Add cat image to file04 – cat branch
</commit_message>
<xml_diff>
--- a/File04.docx
+++ b/File04.docx
@@ -6,9 +6,78 @@
       <w:r>
         <w:t>Create File04 master branch</w:t>
       </w:r>
+    </w:p>
+    <w:p/>
+    <w:p>
       <w:bookmarkStart w:id="0" w:name="_GoBack"/>
-      <w:bookmarkEnd w:id="0"/>
+      <w:r>
+        <w:t>Add cat image to file0</w:t>
+      </w:r>
+      <w:r>
+        <w:t>4</w:t>
+      </w:r>
+      <w:r>
+        <w:t xml:space="preserve"> – cat branch</w:t>
+      </w:r>
     </w:p>
+    <w:bookmarkEnd w:id="0"/>
+    <w:p>
+      <w:r>
+        <w:rPr>
+          <w:noProof/>
+          <w:lang w:eastAsia="en-GB"/>
+        </w:rPr>
+        <w:drawing>
+          <wp:inline distT="0" distB="0" distL="0" distR="0">
+            <wp:extent cx="1457325" cy="1095375"/>
+            <wp:effectExtent l="0" t="0" r="9525" b="9525"/>
+            <wp:docPr id="1" name="Picture 1" descr="C:\Users\bblns18\AppData\Local\Microsoft\Windows\INetCache\Content.MSO\754BEB09.tmp"/>
+            <wp:cNvGraphicFramePr>
+              <a:graphicFrameLocks xmlns:a="http://schemas.openxmlformats.org/drawingml/2006/main" noChangeAspect="1"/>
+            </wp:cNvGraphicFramePr>
+            <a:graphic xmlns:a="http://schemas.openxmlformats.org/drawingml/2006/main">
+              <a:graphicData uri="http://schemas.openxmlformats.org/drawingml/2006/picture">
+                <pic:pic xmlns:pic="http://schemas.openxmlformats.org/drawingml/2006/picture">
+                  <pic:nvPicPr>
+                    <pic:cNvPr id="0" name="Picture 1" descr="C:\Users\bblns18\AppData\Local\Microsoft\Windows\INetCache\Content.MSO\754BEB09.tmp"/>
+                    <pic:cNvPicPr>
+                      <a:picLocks noChangeAspect="1" noChangeArrowheads="1"/>
+                    </pic:cNvPicPr>
+                  </pic:nvPicPr>
+                  <pic:blipFill>
+                    <a:blip r:embed="rId4">
+                      <a:extLst>
+                        <a:ext uri="{28A0092B-C50C-407E-A947-70E740481C1C}">
+                          <a14:useLocalDpi xmlns:a14="http://schemas.microsoft.com/office/drawing/2010/main" val="0"/>
+                        </a:ext>
+                      </a:extLst>
+                    </a:blip>
+                    <a:srcRect/>
+                    <a:stretch>
+                      <a:fillRect/>
+                    </a:stretch>
+                  </pic:blipFill>
+                  <pic:spPr bwMode="auto">
+                    <a:xfrm>
+                      <a:off x="0" y="0"/>
+                      <a:ext cx="1457325" cy="1095375"/>
+                    </a:xfrm>
+                    <a:prstGeom prst="rect">
+                      <a:avLst/>
+                    </a:prstGeom>
+                    <a:noFill/>
+                    <a:ln>
+                      <a:noFill/>
+                    </a:ln>
+                  </pic:spPr>
+                </pic:pic>
+              </a:graphicData>
+            </a:graphic>
+          </wp:inline>
+        </w:drawing>
+      </w:r>
+    </w:p>
+    <w:p/>
     <w:sectPr>
       <w:pgSz w:w="11906" w:h="16838"/>
       <w:pgMar w:top="1440" w:right="1440" w:bottom="1440" w:left="1440" w:header="708" w:footer="708" w:gutter="0"/>

</xml_diff>

<commit_message>
Add dog image to File04 – dog branch
</commit_message>
<xml_diff>
--- a/File04.docx
+++ b/File04.docx
@@ -6,8 +6,94 @@
       <w:r>
         <w:t>Create File04 master branch</w:t>
       </w:r>
+    </w:p>
+    <w:p/>
+    <w:p>
+      <w:pPr>
+        <w:rPr>
+          <w:noProof/>
+          <w:lang w:eastAsia="en-GB"/>
+        </w:rPr>
+      </w:pPr>
       <w:bookmarkStart w:id="0" w:name="_GoBack"/>
-      <w:bookmarkEnd w:id="0"/>
+      <w:r>
+        <w:rPr>
+          <w:noProof/>
+          <w:lang w:eastAsia="en-GB"/>
+        </w:rPr>
+        <w:t>Add dog image to File0</w:t>
+      </w:r>
+      <w:r>
+        <w:rPr>
+          <w:noProof/>
+          <w:lang w:eastAsia="en-GB"/>
+        </w:rPr>
+        <w:t>4</w:t>
+      </w:r>
+      <w:r>
+        <w:rPr>
+          <w:noProof/>
+          <w:lang w:eastAsia="en-GB"/>
+        </w:rPr>
+        <w:t xml:space="preserve"> – dog branch</w:t>
+      </w:r>
+    </w:p>
+    <w:bookmarkEnd w:id="0"/>
+    <w:p>
+      <w:r>
+        <w:rPr>
+          <w:noProof/>
+          <w:lang w:eastAsia="en-GB"/>
+        </w:rPr>
+        <w:drawing>
+          <wp:inline distT="0" distB="0" distL="0" distR="0">
+            <wp:extent cx="2857500" cy="1600200"/>
+            <wp:effectExtent l="0" t="0" r="0" b="0"/>
+            <wp:docPr id="1" name="Picture 1" descr="C:\Users\bblns18\AppData\Local\Microsoft\Windows\INetCache\Content.MSO\95A24D4C.tmp"/>
+            <wp:cNvGraphicFramePr>
+              <a:graphicFrameLocks xmlns:a="http://schemas.openxmlformats.org/drawingml/2006/main" noChangeAspect="1"/>
+            </wp:cNvGraphicFramePr>
+            <a:graphic xmlns:a="http://schemas.openxmlformats.org/drawingml/2006/main">
+              <a:graphicData uri="http://schemas.openxmlformats.org/drawingml/2006/picture">
+                <pic:pic xmlns:pic="http://schemas.openxmlformats.org/drawingml/2006/picture">
+                  <pic:nvPicPr>
+                    <pic:cNvPr id="0" name="Picture 1" descr="C:\Users\bblns18\AppData\Local\Microsoft\Windows\INetCache\Content.MSO\95A24D4C.tmp"/>
+                    <pic:cNvPicPr>
+                      <a:picLocks noChangeAspect="1" noChangeArrowheads="1"/>
+                    </pic:cNvPicPr>
+                  </pic:nvPicPr>
+                  <pic:blipFill>
+                    <a:blip r:embed="rId4">
+                      <a:extLst>
+                        <a:ext uri="{28A0092B-C50C-407E-A947-70E740481C1C}">
+                          <a14:useLocalDpi xmlns:a14="http://schemas.microsoft.com/office/drawing/2010/main" val="0"/>
+                        </a:ext>
+                      </a:extLst>
+                    </a:blip>
+                    <a:srcRect/>
+                    <a:stretch>
+                      <a:fillRect/>
+                    </a:stretch>
+                  </pic:blipFill>
+                  <pic:spPr bwMode="auto">
+                    <a:xfrm>
+                      <a:off x="0" y="0"/>
+                      <a:ext cx="2857500" cy="1600200"/>
+                    </a:xfrm>
+                    <a:prstGeom prst="rect">
+                      <a:avLst/>
+                    </a:prstGeom>
+                    <a:noFill/>
+                    <a:ln>
+                      <a:noFill/>
+                    </a:ln>
+                  </pic:spPr>
+                </pic:pic>
+              </a:graphicData>
+            </a:graphic>
+          </wp:inline>
+        </w:drawing>
+      </w:r>
     </w:p>
     <w:sectPr>
       <w:pgSz w:w="11906" w:h="16838"/>

</xml_diff>